<commit_message>
Worddokument für unser Programm
</commit_message>
<xml_diff>
--- a/Einheitenrechner Übersicht.docx
+++ b/Einheitenrechner Übersicht.docx
@@ -8,25 +8,41 @@
         <w:rPr>
           <w:b/>
           <w:bCs/>
-          <w:sz w:val="32"/>
-          <w:szCs w:val="32"/>
+          <w:sz w:val="40"/>
+          <w:szCs w:val="40"/>
         </w:rPr>
       </w:pPr>
       <w:r>
+        <w:rPr>
+          <w:b/>
+          <w:bCs/>
+          <w:sz w:val="40"/>
+          <w:szCs w:val="40"/>
+        </w:rPr>
+        <w:t>Einheitenrechner</w:t>
+      </w:r>
+    </w:p>
+    <w:p>
+      <w:pPr>
+        <w:jc w:val="center"/>
         <w:rPr>
           <w:b/>
           <w:bCs/>
           <w:sz w:val="32"/>
           <w:szCs w:val="32"/>
         </w:rPr>
-        <w:t>Einheitenrechner</w:t>
-      </w:r>
-      <w:r>
-        <w:rPr>
-          <w:b/>
-          <w:bCs/>
-          <w:sz w:val="32"/>
-          <w:szCs w:val="32"/>
+      </w:pPr>
+      <w:r>
+        <w:rPr>
+          <w:sz w:val="20"/>
+          <w:szCs w:val="20"/>
+        </w:rPr>
+        <w:t>20.08.24, BZTG Oldenburg</w:t>
+      </w:r>
+      <w:r>
+        <w:rPr>
+          <w:sz w:val="20"/>
+          <w:szCs w:val="20"/>
         </w:rPr>
         <w:br/>
       </w:r>
@@ -40,6 +56,11 @@
     </w:p>
     <w:p/>
     <w:p>
+      <w:pPr>
+        <w:rPr>
+          <w:rFonts w:ascii="Courier New" w:hAnsi="Courier New" w:cs="Courier New"/>
+        </w:rPr>
+      </w:pPr>
       <w:r>
         <w:t>Welche Einheiten umrechnen?</w:t>
       </w:r>
@@ -47,59 +68,107 @@
         <w:br/>
       </w:r>
       <w:r>
+        <w:rPr>
+          <w:rFonts w:ascii="Courier New" w:hAnsi="Courier New" w:cs="Courier New"/>
+        </w:rPr>
         <w:t>Skrupel</w:t>
       </w:r>
       <w:r>
+        <w:rPr>
+          <w:rFonts w:ascii="Courier New" w:hAnsi="Courier New" w:cs="Courier New"/>
+        </w:rPr>
         <w:t xml:space="preserve"> -&gt;</w:t>
       </w:r>
       <w:r>
+        <w:rPr>
+          <w:rFonts w:ascii="Courier New" w:hAnsi="Courier New" w:cs="Courier New"/>
+        </w:rPr>
         <w:tab/>
       </w:r>
       <w:r>
+        <w:rPr>
+          <w:rFonts w:ascii="Courier New" w:hAnsi="Courier New" w:cs="Courier New"/>
+        </w:rPr>
         <w:t>1,25g</w:t>
       </w:r>
       <w:r>
+        <w:rPr>
+          <w:rFonts w:ascii="Courier New" w:hAnsi="Courier New" w:cs="Courier New"/>
+        </w:rPr>
         <w:tab/>
       </w:r>
       <w:r>
+        <w:rPr>
+          <w:rFonts w:ascii="Courier New" w:hAnsi="Courier New" w:cs="Courier New"/>
+        </w:rPr>
         <w:br/>
         <w:t xml:space="preserve">Knoten -&gt; </w:t>
       </w:r>
       <w:r>
+        <w:rPr>
+          <w:rFonts w:ascii="Courier New" w:hAnsi="Courier New" w:cs="Courier New"/>
+        </w:rPr>
         <w:tab/>
         <w:t>1,852km/h</w:t>
       </w:r>
       <w:r>
+        <w:rPr>
+          <w:rFonts w:ascii="Courier New" w:hAnsi="Courier New" w:cs="Courier New"/>
+        </w:rPr>
         <w:br/>
         <w:t>Lachter -&gt;</w:t>
       </w:r>
       <w:r>
+        <w:rPr>
+          <w:rFonts w:ascii="Courier New" w:hAnsi="Courier New" w:cs="Courier New"/>
+        </w:rPr>
         <w:tab/>
         <w:t>1,938m</w:t>
       </w:r>
       <w:r>
+        <w:rPr>
+          <w:rFonts w:ascii="Courier New" w:hAnsi="Courier New" w:cs="Courier New"/>
+        </w:rPr>
         <w:tab/>
       </w:r>
       <w:r>
+        <w:rPr>
+          <w:rFonts w:ascii="Courier New" w:hAnsi="Courier New" w:cs="Courier New"/>
+        </w:rPr>
         <w:br/>
         <w:t xml:space="preserve">Gert -&gt; </w:t>
       </w:r>
       <w:r>
+        <w:rPr>
+          <w:rFonts w:ascii="Courier New" w:hAnsi="Courier New" w:cs="Courier New"/>
+        </w:rPr>
+        <w:tab/>
+      </w:r>
+      <w:r>
+        <w:rPr>
+          <w:rFonts w:ascii="Courier New" w:hAnsi="Courier New" w:cs="Courier New"/>
+        </w:rPr>
         <w:tab/>
         <w:t xml:space="preserve">3,6m </w:t>
       </w:r>
       <w:r>
+        <w:rPr>
+          <w:rFonts w:ascii="Courier New" w:hAnsi="Courier New" w:cs="Courier New"/>
+        </w:rPr>
         <w:br/>
       </w:r>
       <w:r>
+        <w:rPr>
+          <w:rFonts w:ascii="Courier New" w:hAnsi="Courier New" w:cs="Courier New"/>
+        </w:rPr>
         <w:t>Königselle-&gt;</w:t>
       </w:r>
       <w:r>
+        <w:rPr>
+          <w:rFonts w:ascii="Courier New" w:hAnsi="Courier New" w:cs="Courier New"/>
+        </w:rPr>
         <w:tab/>
         <w:t>0,524m</w:t>
-      </w:r>
-      <w:r>
-        <w:br/>
       </w:r>
     </w:p>
     <w:p>

</xml_diff>

<commit_message>
Update Doku und Readme
</commit_message>
<xml_diff>
--- a/Einheitenrechner Übersicht.docx
+++ b/Einheitenrechner Übersicht.docx
@@ -54,124 +54,611 @@
         <w:t>Kai Meiners, Josie Wöste</w:t>
       </w:r>
     </w:p>
+    <w:p>
+      <w:pPr>
+        <w:rPr>
+          <w:b/>
+          <w:bCs/>
+          <w:sz w:val="28"/>
+          <w:szCs w:val="28"/>
+        </w:rPr>
+      </w:pPr>
+      <w:r>
+        <w:rPr>
+          <w:b/>
+          <w:bCs/>
+          <w:sz w:val="28"/>
+          <w:szCs w:val="28"/>
+        </w:rPr>
+        <w:t>Ziel:</w:t>
+      </w:r>
+    </w:p>
+    <w:p>
+      <w:r>
+        <w:t>Programm zum Umrechnen von Einheiten m</w:t>
+      </w:r>
+      <w:r>
+        <w:t>it einfacher Menüführung</w:t>
+      </w:r>
+      <w:r>
+        <w:t xml:space="preserve"> erstellen. </w:t>
+      </w:r>
+    </w:p>
+    <w:p>
+      <w:pPr>
+        <w:rPr>
+          <w:rFonts w:ascii="Courier New" w:hAnsi="Courier New" w:cs="Courier New"/>
+        </w:rPr>
+      </w:pPr>
+      <w:r>
+        <w:t xml:space="preserve">Welche Einheiten </w:t>
+      </w:r>
+      <w:r>
+        <w:t xml:space="preserve">wollen wir </w:t>
+      </w:r>
+      <w:r>
+        <w:t>umrechnen?</w:t>
+      </w:r>
+      <w:r>
+        <w:br/>
+      </w:r>
+      <w:r>
+        <w:rPr>
+          <w:rFonts w:ascii="Courier New" w:hAnsi="Courier New" w:cs="Courier New"/>
+        </w:rPr>
+        <w:t xml:space="preserve">1 </w:t>
+      </w:r>
+      <w:r>
+        <w:rPr>
+          <w:rFonts w:ascii="Courier New" w:hAnsi="Courier New" w:cs="Courier New"/>
+        </w:rPr>
+        <w:t>Skrupel</w:t>
+      </w:r>
+      <w:r>
+        <w:rPr>
+          <w:rFonts w:ascii="Courier New" w:hAnsi="Courier New" w:cs="Courier New"/>
+        </w:rPr>
+        <w:t xml:space="preserve"> </w:t>
+      </w:r>
+      <w:r>
+        <w:rPr>
+          <w:rFonts w:ascii="Courier New" w:hAnsi="Courier New" w:cs="Courier New"/>
+        </w:rPr>
+        <w:tab/>
+      </w:r>
+      <w:r>
+        <w:rPr>
+          <w:rFonts w:ascii="Courier New" w:hAnsi="Courier New" w:cs="Courier New"/>
+        </w:rPr>
+        <w:t>-&gt;</w:t>
+      </w:r>
+      <w:r>
+        <w:rPr>
+          <w:rFonts w:ascii="Courier New" w:hAnsi="Courier New" w:cs="Courier New"/>
+        </w:rPr>
+        <w:tab/>
+      </w:r>
+      <w:r>
+        <w:rPr>
+          <w:rFonts w:ascii="Courier New" w:hAnsi="Courier New" w:cs="Courier New"/>
+        </w:rPr>
+        <w:t>1,25g</w:t>
+      </w:r>
+      <w:r>
+        <w:rPr>
+          <w:rFonts w:ascii="Courier New" w:hAnsi="Courier New" w:cs="Courier New"/>
+        </w:rPr>
+        <w:br/>
+      </w:r>
+      <w:r>
+        <w:rPr>
+          <w:rFonts w:cs="Courier New"/>
+          <w:i/>
+          <w:iCs/>
+          <w:sz w:val="22"/>
+          <w:szCs w:val="22"/>
+        </w:rPr>
+        <w:t>Gewichtseinheit aus dem alten Rom</w:t>
+      </w:r>
+      <w:r>
+        <w:rPr>
+          <w:rFonts w:ascii="Courier New" w:hAnsi="Courier New" w:cs="Courier New"/>
+        </w:rPr>
+        <w:tab/>
+      </w:r>
+      <w:r>
+        <w:rPr>
+          <w:rFonts w:ascii="Courier New" w:hAnsi="Courier New" w:cs="Courier New"/>
+        </w:rPr>
+        <w:br/>
+      </w:r>
+      <w:r>
+        <w:rPr>
+          <w:rFonts w:ascii="Courier New" w:hAnsi="Courier New" w:cs="Courier New"/>
+        </w:rPr>
+        <w:br/>
+      </w:r>
+      <w:r>
+        <w:rPr>
+          <w:rFonts w:ascii="Courier New" w:hAnsi="Courier New" w:cs="Courier New"/>
+        </w:rPr>
+        <w:t xml:space="preserve">1 </w:t>
+      </w:r>
+      <w:r>
+        <w:rPr>
+          <w:rFonts w:ascii="Courier New" w:hAnsi="Courier New" w:cs="Courier New"/>
+        </w:rPr>
+        <w:t xml:space="preserve">Knoten </w:t>
+      </w:r>
+      <w:r>
+        <w:rPr>
+          <w:rFonts w:ascii="Courier New" w:hAnsi="Courier New" w:cs="Courier New"/>
+        </w:rPr>
+        <w:tab/>
+      </w:r>
+      <w:r>
+        <w:rPr>
+          <w:rFonts w:ascii="Courier New" w:hAnsi="Courier New" w:cs="Courier New"/>
+        </w:rPr>
+        <w:tab/>
+      </w:r>
+      <w:r>
+        <w:rPr>
+          <w:rFonts w:ascii="Courier New" w:hAnsi="Courier New" w:cs="Courier New"/>
+        </w:rPr>
+        <w:t xml:space="preserve">-&gt; </w:t>
+      </w:r>
+      <w:r>
+        <w:rPr>
+          <w:rFonts w:ascii="Courier New" w:hAnsi="Courier New" w:cs="Courier New"/>
+        </w:rPr>
+        <w:tab/>
+        <w:t>1,852km/h</w:t>
+      </w:r>
+      <w:r>
+        <w:rPr>
+          <w:rFonts w:ascii="Courier New" w:hAnsi="Courier New" w:cs="Courier New"/>
+        </w:rPr>
+        <w:br/>
+      </w:r>
+      <w:r>
+        <w:rPr>
+          <w:rFonts w:cs="Courier New"/>
+          <w:i/>
+          <w:iCs/>
+          <w:sz w:val="22"/>
+          <w:szCs w:val="22"/>
+        </w:rPr>
+        <w:t>Geschwindigkeitsmaß aus der See- und Luftfahrt</w:t>
+      </w:r>
+      <w:r>
+        <w:rPr>
+          <w:rFonts w:ascii="Courier New" w:hAnsi="Courier New" w:cs="Courier New"/>
+        </w:rPr>
+        <w:br/>
+      </w:r>
+      <w:r>
+        <w:rPr>
+          <w:rFonts w:ascii="Courier New" w:hAnsi="Courier New" w:cs="Courier New"/>
+        </w:rPr>
+        <w:br/>
+      </w:r>
+      <w:r>
+        <w:rPr>
+          <w:rFonts w:ascii="Courier New" w:hAnsi="Courier New" w:cs="Courier New"/>
+        </w:rPr>
+        <w:t xml:space="preserve">1 </w:t>
+      </w:r>
+      <w:r>
+        <w:rPr>
+          <w:rFonts w:ascii="Courier New" w:hAnsi="Courier New" w:cs="Courier New"/>
+        </w:rPr>
+        <w:t xml:space="preserve">Lachter </w:t>
+      </w:r>
+      <w:r>
+        <w:rPr>
+          <w:rFonts w:ascii="Courier New" w:hAnsi="Courier New" w:cs="Courier New"/>
+        </w:rPr>
+        <w:tab/>
+      </w:r>
+      <w:r>
+        <w:rPr>
+          <w:rFonts w:ascii="Courier New" w:hAnsi="Courier New" w:cs="Courier New"/>
+        </w:rPr>
+        <w:t>-&gt;</w:t>
+      </w:r>
+      <w:r>
+        <w:rPr>
+          <w:rFonts w:ascii="Courier New" w:hAnsi="Courier New" w:cs="Courier New"/>
+        </w:rPr>
+        <w:tab/>
+        <w:t>1,938m</w:t>
+      </w:r>
+      <w:r>
+        <w:rPr>
+          <w:rFonts w:ascii="Courier New" w:hAnsi="Courier New" w:cs="Courier New"/>
+        </w:rPr>
+        <w:tab/>
+      </w:r>
+      <w:r>
+        <w:rPr>
+          <w:rFonts w:ascii="Courier New" w:hAnsi="Courier New" w:cs="Courier New"/>
+        </w:rPr>
+        <w:br/>
+      </w:r>
+      <w:r>
+        <w:rPr>
+          <w:rFonts w:cs="Courier New"/>
+          <w:i/>
+          <w:iCs/>
+          <w:sz w:val="22"/>
+          <w:szCs w:val="22"/>
+        </w:rPr>
+        <w:t>Veraltetes Bergbauübliches Längenmaß</w:t>
+      </w:r>
+      <w:r>
+        <w:rPr>
+          <w:rFonts w:ascii="Courier New" w:hAnsi="Courier New" w:cs="Courier New"/>
+        </w:rPr>
+        <w:br/>
+      </w:r>
+      <w:r>
+        <w:rPr>
+          <w:rFonts w:ascii="Courier New" w:hAnsi="Courier New" w:cs="Courier New"/>
+        </w:rPr>
+        <w:br/>
+      </w:r>
+      <w:r>
+        <w:rPr>
+          <w:rFonts w:ascii="Courier New" w:hAnsi="Courier New" w:cs="Courier New"/>
+        </w:rPr>
+        <w:t xml:space="preserve">1 </w:t>
+      </w:r>
+      <w:r>
+        <w:rPr>
+          <w:rFonts w:ascii="Courier New" w:hAnsi="Courier New" w:cs="Courier New"/>
+        </w:rPr>
+        <w:t>Gert</w:t>
+      </w:r>
+      <w:r>
+        <w:rPr>
+          <w:rFonts w:ascii="Courier New" w:hAnsi="Courier New" w:cs="Courier New"/>
+        </w:rPr>
+        <w:tab/>
+      </w:r>
+      <w:r>
+        <w:rPr>
+          <w:rFonts w:ascii="Courier New" w:hAnsi="Courier New" w:cs="Courier New"/>
+        </w:rPr>
+        <w:tab/>
+      </w:r>
+      <w:r>
+        <w:rPr>
+          <w:rFonts w:ascii="Courier New" w:hAnsi="Courier New" w:cs="Courier New"/>
+        </w:rPr>
+        <w:t xml:space="preserve">-&gt; </w:t>
+      </w:r>
+      <w:r>
+        <w:rPr>
+          <w:rFonts w:ascii="Courier New" w:hAnsi="Courier New" w:cs="Courier New"/>
+        </w:rPr>
+        <w:tab/>
+      </w:r>
+      <w:r>
+        <w:rPr>
+          <w:rFonts w:ascii="Courier New" w:hAnsi="Courier New" w:cs="Courier New"/>
+        </w:rPr>
+        <w:t xml:space="preserve">3,6m </w:t>
+      </w:r>
+      <w:r>
+        <w:rPr>
+          <w:rFonts w:ascii="Courier New" w:hAnsi="Courier New" w:cs="Courier New"/>
+        </w:rPr>
+        <w:br/>
+      </w:r>
+      <w:r>
+        <w:rPr>
+          <w:rFonts w:cs="Courier New"/>
+          <w:i/>
+          <w:iCs/>
+          <w:sz w:val="22"/>
+          <w:szCs w:val="22"/>
+        </w:rPr>
+        <w:t xml:space="preserve">Die Gert bezeichnet ein in Gegenden Frankens verwendetes, auch </w:t>
+      </w:r>
+      <w:proofErr w:type="spellStart"/>
+      <w:r>
+        <w:rPr>
+          <w:rFonts w:cs="Courier New"/>
+          <w:i/>
+          <w:iCs/>
+          <w:sz w:val="22"/>
+          <w:szCs w:val="22"/>
+        </w:rPr>
+        <w:t>Gertstange</w:t>
+      </w:r>
+      <w:proofErr w:type="spellEnd"/>
+      <w:r>
+        <w:rPr>
+          <w:rFonts w:cs="Courier New"/>
+          <w:i/>
+          <w:iCs/>
+          <w:sz w:val="22"/>
+          <w:szCs w:val="22"/>
+        </w:rPr>
+        <w:t xml:space="preserve"> oder Rute genanntes Längenmaß</w:t>
+      </w:r>
+      <w:r>
+        <w:rPr>
+          <w:rFonts w:ascii="Courier New" w:hAnsi="Courier New" w:cs="Courier New"/>
+        </w:rPr>
+        <w:br/>
+      </w:r>
+      <w:r>
+        <w:rPr>
+          <w:rFonts w:cs="Courier New"/>
+          <w:i/>
+          <w:iCs/>
+          <w:sz w:val="22"/>
+          <w:szCs w:val="22"/>
+        </w:rPr>
+        <w:br/>
+      </w:r>
+      <w:r>
+        <w:rPr>
+          <w:rFonts w:ascii="Courier New" w:hAnsi="Courier New" w:cs="Courier New"/>
+        </w:rPr>
+        <w:t xml:space="preserve">1 </w:t>
+      </w:r>
+      <w:r>
+        <w:rPr>
+          <w:rFonts w:ascii="Courier New" w:hAnsi="Courier New" w:cs="Courier New"/>
+        </w:rPr>
+        <w:t>Königselle</w:t>
+      </w:r>
+      <w:r>
+        <w:rPr>
+          <w:rFonts w:ascii="Courier New" w:hAnsi="Courier New" w:cs="Courier New"/>
+        </w:rPr>
+        <w:tab/>
+      </w:r>
+      <w:r>
+        <w:rPr>
+          <w:rFonts w:ascii="Courier New" w:hAnsi="Courier New" w:cs="Courier New"/>
+        </w:rPr>
+        <w:t>-&gt;</w:t>
+      </w:r>
+      <w:r>
+        <w:rPr>
+          <w:rFonts w:ascii="Courier New" w:hAnsi="Courier New" w:cs="Courier New"/>
+        </w:rPr>
+        <w:tab/>
+        <w:t>0,524m</w:t>
+      </w:r>
+      <w:r>
+        <w:rPr>
+          <w:rFonts w:ascii="Courier New" w:hAnsi="Courier New" w:cs="Courier New"/>
+        </w:rPr>
+        <w:br/>
+      </w:r>
+      <w:r>
+        <w:rPr>
+          <w:rFonts w:cs="Courier New"/>
+          <w:i/>
+          <w:iCs/>
+          <w:sz w:val="22"/>
+          <w:szCs w:val="22"/>
+        </w:rPr>
+        <w:t xml:space="preserve">Genormtes Maß aus dem alten Ägypten, wurde </w:t>
+      </w:r>
+      <w:r>
+        <w:rPr>
+          <w:rFonts w:cs="Courier New"/>
+          <w:i/>
+          <w:iCs/>
+          <w:sz w:val="22"/>
+          <w:szCs w:val="22"/>
+        </w:rPr>
+        <w:t>zum Vermessen</w:t>
+      </w:r>
+      <w:r>
+        <w:rPr>
+          <w:rFonts w:cs="Courier New"/>
+          <w:i/>
+          <w:iCs/>
+          <w:sz w:val="22"/>
+          <w:szCs w:val="22"/>
+        </w:rPr>
+        <w:t xml:space="preserve"> der Pyramiden von Gizeh verwendet</w:t>
+      </w:r>
+      <w:r>
+        <w:rPr>
+          <w:rFonts w:ascii="Courier New" w:hAnsi="Courier New" w:cs="Courier New"/>
+        </w:rPr>
+        <w:t>.</w:t>
+      </w:r>
+    </w:p>
+    <w:p>
+      <w:pPr>
+        <w:rPr>
+          <w:rFonts w:ascii="Courier New" w:hAnsi="Courier New" w:cs="Courier New"/>
+        </w:rPr>
+      </w:pPr>
+    </w:p>
+    <w:p>
+      <w:pPr>
+        <w:rPr>
+          <w:b/>
+          <w:bCs/>
+          <w:sz w:val="28"/>
+          <w:szCs w:val="28"/>
+        </w:rPr>
+      </w:pPr>
+      <w:r>
+        <w:rPr>
+          <w:b/>
+          <w:bCs/>
+          <w:sz w:val="28"/>
+          <w:szCs w:val="28"/>
+        </w:rPr>
+        <w:t>Unser Bewertungsschema</w:t>
+      </w:r>
+      <w:r>
+        <w:rPr>
+          <w:b/>
+          <w:bCs/>
+          <w:sz w:val="28"/>
+          <w:szCs w:val="28"/>
+        </w:rPr>
+        <w:t>:</w:t>
+      </w:r>
+    </w:p>
+    <w:p>
+      <w:r>
+        <w:t xml:space="preserve">Funktionalität: </w:t>
+      </w:r>
+      <w:r>
+        <w:tab/>
+      </w:r>
+      <w:r>
+        <w:tab/>
+      </w:r>
+      <w:r>
+        <w:tab/>
+      </w:r>
+      <w:r>
+        <w:tab/>
+      </w:r>
+      <w:r>
+        <w:tab/>
+      </w:r>
+      <w:r>
+        <w:t>100%</w:t>
+      </w:r>
+      <w:r>
+        <w:br/>
+        <w:t xml:space="preserve">Code-Qualität: </w:t>
+      </w:r>
+      <w:r>
+        <w:tab/>
+      </w:r>
+      <w:r>
+        <w:tab/>
+      </w:r>
+      <w:r>
+        <w:tab/>
+      </w:r>
+      <w:r>
+        <w:tab/>
+      </w:r>
+      <w:r>
+        <w:tab/>
+      </w:r>
+      <w:r>
+        <w:t>95%</w:t>
+      </w:r>
+      <w:r>
+        <w:br/>
+        <w:t xml:space="preserve">Dokumentation und Kommentare: </w:t>
+      </w:r>
+      <w:r>
+        <w:tab/>
+      </w:r>
+      <w:r>
+        <w:tab/>
+      </w:r>
+      <w:r>
+        <w:t>95%</w:t>
+      </w:r>
+      <w:r>
+        <w:br/>
+        <w:t xml:space="preserve">Zusammenarbeit und Nutzung von </w:t>
+      </w:r>
+      <w:proofErr w:type="spellStart"/>
+      <w:r>
+        <w:t>Github</w:t>
+      </w:r>
+      <w:proofErr w:type="spellEnd"/>
+      <w:r>
+        <w:t xml:space="preserve">: </w:t>
+      </w:r>
+      <w:r>
+        <w:tab/>
+      </w:r>
+      <w:r>
+        <w:t>70%</w:t>
+      </w:r>
+    </w:p>
+    <w:p>
+      <w:r>
+        <w:t>Gesamt</w:t>
+      </w:r>
+      <w:r>
+        <w:t>:</w:t>
+      </w:r>
+      <w:r>
+        <w:tab/>
+      </w:r>
+      <w:r>
+        <w:tab/>
+      </w:r>
+      <w:r>
+        <w:tab/>
+      </w:r>
+      <w:r>
+        <w:tab/>
+      </w:r>
+      <w:r>
+        <w:tab/>
+      </w:r>
+      <w:r>
+        <w:tab/>
+      </w:r>
+      <w:r>
+        <w:t xml:space="preserve">94,5% -&gt; Note 1 </w:t>
+      </w:r>
+      <w:r>
+        <w:rPr>
+          <mc:AlternateContent>
+            <mc:Choice Requires="w16se"/>
+            <mc:Fallback>
+              <w:rFonts w:ascii="Segoe UI Emoji" w:eastAsia="Segoe UI Emoji" w:hAnsi="Segoe UI Emoji" w:cs="Segoe UI Emoji"/>
+            </mc:Fallback>
+          </mc:AlternateContent>
+        </w:rPr>
+        <mc:AlternateContent>
+          <mc:Choice Requires="w16se">
+            <w16se:symEx w16se:font="Segoe UI Emoji" w16se:char="1F60A"/>
+          </mc:Choice>
+          <mc:Fallback>
+            <w:t>😊</w:t>
+          </mc:Fallback>
+        </mc:AlternateContent>
+      </w:r>
+    </w:p>
     <w:p/>
     <w:p>
-      <w:pPr>
-        <w:rPr>
-          <w:rFonts w:ascii="Courier New" w:hAnsi="Courier New" w:cs="Courier New"/>
-        </w:rPr>
-      </w:pPr>
-      <w:r>
-        <w:t>Welche Einheiten umrechnen?</w:t>
-      </w:r>
-      <w:r>
-        <w:br/>
-      </w:r>
-      <w:r>
-        <w:rPr>
-          <w:rFonts w:ascii="Courier New" w:hAnsi="Courier New" w:cs="Courier New"/>
-        </w:rPr>
-        <w:t>Skrupel</w:t>
-      </w:r>
-      <w:r>
-        <w:rPr>
-          <w:rFonts w:ascii="Courier New" w:hAnsi="Courier New" w:cs="Courier New"/>
-        </w:rPr>
-        <w:t xml:space="preserve"> -&gt;</w:t>
-      </w:r>
-      <w:r>
-        <w:rPr>
-          <w:rFonts w:ascii="Courier New" w:hAnsi="Courier New" w:cs="Courier New"/>
-        </w:rPr>
-        <w:tab/>
-      </w:r>
-      <w:r>
-        <w:rPr>
-          <w:rFonts w:ascii="Courier New" w:hAnsi="Courier New" w:cs="Courier New"/>
-        </w:rPr>
-        <w:t>1,25g</w:t>
-      </w:r>
-      <w:r>
-        <w:rPr>
-          <w:rFonts w:ascii="Courier New" w:hAnsi="Courier New" w:cs="Courier New"/>
-        </w:rPr>
-        <w:tab/>
-      </w:r>
-      <w:r>
-        <w:rPr>
-          <w:rFonts w:ascii="Courier New" w:hAnsi="Courier New" w:cs="Courier New"/>
-        </w:rPr>
-        <w:br/>
-        <w:t xml:space="preserve">Knoten -&gt; </w:t>
-      </w:r>
-      <w:r>
-        <w:rPr>
-          <w:rFonts w:ascii="Courier New" w:hAnsi="Courier New" w:cs="Courier New"/>
-        </w:rPr>
-        <w:tab/>
-        <w:t>1,852km/h</w:t>
-      </w:r>
-      <w:r>
-        <w:rPr>
-          <w:rFonts w:ascii="Courier New" w:hAnsi="Courier New" w:cs="Courier New"/>
-        </w:rPr>
-        <w:br/>
-        <w:t>Lachter -&gt;</w:t>
-      </w:r>
-      <w:r>
-        <w:rPr>
-          <w:rFonts w:ascii="Courier New" w:hAnsi="Courier New" w:cs="Courier New"/>
-        </w:rPr>
-        <w:tab/>
-        <w:t>1,938m</w:t>
-      </w:r>
-      <w:r>
-        <w:rPr>
-          <w:rFonts w:ascii="Courier New" w:hAnsi="Courier New" w:cs="Courier New"/>
-        </w:rPr>
-        <w:tab/>
-      </w:r>
-      <w:r>
-        <w:rPr>
-          <w:rFonts w:ascii="Courier New" w:hAnsi="Courier New" w:cs="Courier New"/>
-        </w:rPr>
-        <w:br/>
-        <w:t xml:space="preserve">Gert -&gt; </w:t>
-      </w:r>
-      <w:r>
-        <w:rPr>
-          <w:rFonts w:ascii="Courier New" w:hAnsi="Courier New" w:cs="Courier New"/>
-        </w:rPr>
-        <w:tab/>
-      </w:r>
-      <w:r>
-        <w:rPr>
-          <w:rFonts w:ascii="Courier New" w:hAnsi="Courier New" w:cs="Courier New"/>
-        </w:rPr>
-        <w:tab/>
-        <w:t xml:space="preserve">3,6m </w:t>
-      </w:r>
-      <w:r>
-        <w:rPr>
-          <w:rFonts w:ascii="Courier New" w:hAnsi="Courier New" w:cs="Courier New"/>
-        </w:rPr>
-        <w:br/>
-      </w:r>
-      <w:r>
-        <w:rPr>
-          <w:rFonts w:ascii="Courier New" w:hAnsi="Courier New" w:cs="Courier New"/>
-        </w:rPr>
-        <w:t>Königselle-&gt;</w:t>
-      </w:r>
-      <w:r>
-        <w:rPr>
-          <w:rFonts w:ascii="Courier New" w:hAnsi="Courier New" w:cs="Courier New"/>
-        </w:rPr>
-        <w:tab/>
-        <w:t>0,524m</w:t>
+      <w:r>
+        <w:t xml:space="preserve">Link zum </w:t>
+      </w:r>
+      <w:proofErr w:type="spellStart"/>
+      <w:r>
+        <w:t>Github</w:t>
+      </w:r>
+      <w:proofErr w:type="spellEnd"/>
+      <w:r>
+        <w:t>:</w:t>
       </w:r>
     </w:p>
     <w:p>
+      <w:hyperlink r:id="rId4" w:history="1">
+        <w:r>
+          <w:rPr>
+            <w:rStyle w:val="Hyperlink"/>
+          </w:rPr>
+          <w:t>https://github.com/KaiderHai89/Einheitenrechner</w:t>
+        </w:r>
+      </w:hyperlink>
       <w:r>
         <w:br/>
       </w:r>

</xml_diff>